<commit_message>
add the win 10
</commit_message>
<xml_diff>
--- a/docuemnts/参数设置.docx
+++ b/docuemnts/参数设置.docx
@@ -1249,7 +1249,7 @@
         <w:rPr>
           <w:rFonts w:hint="eastAsia"/>
         </w:rPr>
-        <w:t>分钟</w:t>
+        <w:t>秒钟</w:t>
       </w:r>
       <w:r>
         <w:rPr>
@@ -1317,7 +1317,13 @@
         <w:rPr>
           <w:rFonts w:hint="eastAsia"/>
         </w:rPr>
-        <w:t>分钟的</w:t>
+        <w:t>秒钟</w:t>
+      </w:r>
+      <w:r>
+        <w:rPr>
+          <w:rFonts w:hint="eastAsia"/>
+        </w:rPr>
+        <w:t>的</w:t>
       </w:r>
       <w:r>
         <w:rPr>
@@ -1331,317 +1337,11 @@
         </w:rPr>
         <w:t>线的周期时才开多仓。</w:t>
       </w:r>
-    </w:p>
-    <w:p>
-      <w:pPr>
-        <w:pStyle w:val="a3"/>
-        <w:ind w:left="360" w:firstLineChars="0" w:firstLine="0"/>
-      </w:pPr>
-      <w:r>
-        <w:t>3.12</w:t>
-      </w:r>
-      <w:r>
-        <w:t>：</w:t>
-      </w:r>
-      <w:r>
-        <w:rPr>
-          <w:rFonts w:hint="eastAsia"/>
-        </w:rPr>
-        <w:t>parameter1</w:t>
-      </w:r>
-      <w:r>
-        <w:rPr>
-          <w:rFonts w:hint="eastAsia"/>
-        </w:rPr>
-        <w:t>：设置为</w:t>
-      </w:r>
-      <w:r>
-        <w:rPr>
-          <w:rFonts w:hint="eastAsia"/>
-        </w:rPr>
-        <w:t>20</w:t>
-      </w:r>
-      <w:r>
-        <w:rPr>
-          <w:rFonts w:hint="eastAsia"/>
-        </w:rPr>
-        <w:t>，表示计算</w:t>
-      </w:r>
-      <w:r>
-        <w:rPr>
-          <w:rFonts w:hint="eastAsia"/>
-        </w:rPr>
-        <w:t>1</w:t>
-      </w:r>
-      <w:r>
-        <w:rPr>
-          <w:rFonts w:hint="eastAsia"/>
-        </w:rPr>
-        <w:t>小时周期的时候，用的是</w:t>
-      </w:r>
-      <w:r>
-        <w:rPr>
-          <w:rFonts w:hint="eastAsia"/>
-        </w:rPr>
-        <w:t>20</w:t>
-      </w:r>
-      <w:r>
-        <w:rPr>
-          <w:rFonts w:hint="eastAsia"/>
-        </w:rPr>
-        <w:t>个小时的</w:t>
-      </w:r>
-      <w:r>
-        <w:rPr>
-          <w:rFonts w:hint="eastAsia"/>
-        </w:rPr>
-        <w:t>ma</w:t>
-      </w:r>
-      <w:r>
-        <w:rPr>
-          <w:rFonts w:hint="eastAsia"/>
-        </w:rPr>
-        <w:t>均值。此参数一般不变。</w:t>
-      </w:r>
-    </w:p>
-    <w:p>
-      <w:pPr>
-        <w:pStyle w:val="a3"/>
-        <w:ind w:left="360" w:firstLineChars="0" w:firstLine="0"/>
-      </w:pPr>
-      <w:r>
-        <w:t>3.13</w:t>
-      </w:r>
-      <w:r>
-        <w:t>：</w:t>
-      </w:r>
-      <w:r>
-        <w:rPr>
-          <w:rFonts w:hint="eastAsia"/>
-        </w:rPr>
-        <w:t>parameter2</w:t>
-      </w:r>
-      <w:r>
-        <w:rPr>
-          <w:rFonts w:hint="eastAsia"/>
-        </w:rPr>
-        <w:t>：设置为</w:t>
-      </w:r>
-      <w:r>
-        <w:rPr>
-          <w:rFonts w:hint="eastAsia"/>
-        </w:rPr>
-        <w:t>0</w:t>
-      </w:r>
-      <w:r>
-        <w:rPr>
-          <w:rFonts w:hint="eastAsia"/>
-        </w:rPr>
-        <w:t>，表示</w:t>
-      </w:r>
-      <w:r>
-        <w:rPr>
-          <w:rFonts w:hint="eastAsia"/>
-        </w:rPr>
-        <w:t>当要移动</w:t>
-      </w:r>
-      <w:r>
-        <w:rPr>
-          <w:rFonts w:hint="eastAsia"/>
-        </w:rPr>
-        <w:t>middle</w:t>
-      </w:r>
-      <w:r>
-        <w:rPr>
-          <w:rFonts w:hint="eastAsia"/>
-        </w:rPr>
-        <w:t>线的时候，是加上设置的</w:t>
-      </w:r>
-      <w:r>
-        <w:rPr>
-          <w:rFonts w:hint="eastAsia"/>
-        </w:rPr>
-        <w:t>tick</w:t>
-      </w:r>
-      <w:r>
-        <w:rPr>
-          <w:rFonts w:hint="eastAsia"/>
-        </w:rPr>
-        <w:t>数，如果设置为</w:t>
-      </w:r>
-      <w:r>
-        <w:rPr>
-          <w:rFonts w:hint="eastAsia"/>
-        </w:rPr>
-        <w:t>1</w:t>
-      </w:r>
-      <w:r>
-        <w:rPr>
-          <w:rFonts w:hint="eastAsia"/>
-        </w:rPr>
-        <w:t>，表示当要移动</w:t>
-      </w:r>
-      <w:r>
-        <w:rPr>
-          <w:rFonts w:hint="eastAsia"/>
-        </w:rPr>
-        <w:t>middle</w:t>
-      </w:r>
-      <w:r>
-        <w:rPr>
-          <w:rFonts w:hint="eastAsia"/>
-        </w:rPr>
-        <w:t>线的时候，是减去设置的</w:t>
-      </w:r>
-      <w:r>
-        <w:rPr>
-          <w:rFonts w:hint="eastAsia"/>
-        </w:rPr>
-        <w:t>tick</w:t>
-      </w:r>
-      <w:r>
-        <w:rPr>
-          <w:rFonts w:hint="eastAsia"/>
-        </w:rPr>
-        <w:t>数。</w:t>
-      </w:r>
-    </w:p>
-    <w:p>
-      <w:pPr>
-        <w:pStyle w:val="a3"/>
-        <w:ind w:left="360" w:firstLineChars="0" w:firstLine="0"/>
-      </w:pPr>
-      <w:r>
-        <w:t>3.14</w:t>
-      </w:r>
-      <w:r>
-        <w:t>：</w:t>
-      </w:r>
-      <w:r>
-        <w:rPr>
-          <w:rFonts w:hint="eastAsia"/>
-        </w:rPr>
-        <w:t>parameter3</w:t>
-      </w:r>
-      <w:r>
-        <w:rPr>
-          <w:rFonts w:hint="eastAsia"/>
-        </w:rPr>
-        <w:t>：设置为</w:t>
-      </w:r>
-      <w:r>
-        <w:rPr>
-          <w:rFonts w:hint="eastAsia"/>
-        </w:rPr>
-        <w:t>0</w:t>
-      </w:r>
-      <w:r>
-        <w:rPr>
-          <w:rFonts w:hint="eastAsia"/>
-        </w:rPr>
-        <w:t>，</w:t>
-      </w:r>
-      <w:r>
-        <w:rPr>
-          <w:rFonts w:hint="eastAsia"/>
-        </w:rPr>
-        <w:t>表示</w:t>
-      </w:r>
-      <w:r>
-        <w:rPr>
-          <w:rFonts w:hint="eastAsia"/>
-        </w:rPr>
-        <w:t>1</w:t>
-      </w:r>
-      <w:r>
-        <w:rPr>
-          <w:rFonts w:hint="eastAsia"/>
-        </w:rPr>
-        <w:t>小时的</w:t>
-      </w:r>
-      <w:r>
-        <w:rPr>
-          <w:rFonts w:hint="eastAsia"/>
-        </w:rPr>
-        <w:t>middle</w:t>
-      </w:r>
-      <w:r>
-        <w:rPr>
-          <w:rFonts w:hint="eastAsia"/>
-        </w:rPr>
-        <w:t>线不做平移，如果设置成</w:t>
-      </w:r>
-      <w:r>
-        <w:rPr>
-          <w:rFonts w:hint="eastAsia"/>
-        </w:rPr>
-        <w:t>5</w:t>
-      </w:r>
-      <w:r>
-        <w:rPr>
-          <w:rFonts w:hint="eastAsia"/>
-        </w:rPr>
-        <w:t>，那么代表将</w:t>
-      </w:r>
-      <w:r>
-        <w:rPr>
-          <w:rFonts w:hint="eastAsia"/>
-        </w:rPr>
-        <w:t>1</w:t>
-      </w:r>
-      <w:r>
-        <w:rPr>
-          <w:rFonts w:hint="eastAsia"/>
-        </w:rPr>
-        <w:t>小时</w:t>
-      </w:r>
-      <w:r>
-        <w:rPr>
-          <w:rFonts w:hint="eastAsia"/>
-        </w:rPr>
-        <w:t>middle</w:t>
-      </w:r>
-      <w:r>
-        <w:rPr>
-          <w:rFonts w:hint="eastAsia"/>
-        </w:rPr>
-        <w:t>线平移</w:t>
-      </w:r>
-      <w:r>
-        <w:rPr>
-          <w:rFonts w:hint="eastAsia"/>
-        </w:rPr>
-        <w:t>5</w:t>
-      </w:r>
-      <w:r>
-        <w:rPr>
-          <w:rFonts w:hint="eastAsia"/>
-        </w:rPr>
-        <w:t>个</w:t>
-      </w:r>
-      <w:r>
-        <w:rPr>
-          <w:rFonts w:hint="eastAsia"/>
-        </w:rPr>
-        <w:t>tick</w:t>
-      </w:r>
-      <w:r>
-        <w:rPr>
-          <w:rFonts w:hint="eastAsia"/>
-        </w:rPr>
-        <w:t>，方向由</w:t>
-      </w:r>
-      <w:r>
-        <w:rPr>
-          <w:rFonts w:hint="eastAsia"/>
-        </w:rPr>
-        <w:t>parameter2</w:t>
-      </w:r>
-      <w:r>
-        <w:rPr>
-          <w:rFonts w:hint="eastAsia"/>
-        </w:rPr>
-        <w:t>来决定。</w:t>
+      <w:r>
+        <w:rPr>
+          <w:rFonts w:hint="eastAsia"/>
+        </w:rPr>
+        <w:t>单位是秒。</w:t>
       </w:r>
       <w:bookmarkStart w:id="0" w:name="_GoBack"/>
       <w:bookmarkEnd w:id="0"/>
@@ -1650,9 +1350,318 @@
       <w:pPr>
         <w:pStyle w:val="a3"/>
         <w:ind w:left="360" w:firstLineChars="0" w:firstLine="0"/>
-        <w:rPr>
-          <w:rFonts w:hint="eastAsia"/>
-        </w:rPr>
+      </w:pPr>
+      <w:r>
+        <w:t>3.12</w:t>
+      </w:r>
+      <w:r>
+        <w:t>：</w:t>
+      </w:r>
+      <w:r>
+        <w:rPr>
+          <w:rFonts w:hint="eastAsia"/>
+        </w:rPr>
+        <w:t>parameter1</w:t>
+      </w:r>
+      <w:r>
+        <w:rPr>
+          <w:rFonts w:hint="eastAsia"/>
+        </w:rPr>
+        <w:t>：设置为</w:t>
+      </w:r>
+      <w:r>
+        <w:rPr>
+          <w:rFonts w:hint="eastAsia"/>
+        </w:rPr>
+        <w:t>20</w:t>
+      </w:r>
+      <w:r>
+        <w:rPr>
+          <w:rFonts w:hint="eastAsia"/>
+        </w:rPr>
+        <w:t>，表示计算</w:t>
+      </w:r>
+      <w:r>
+        <w:rPr>
+          <w:rFonts w:hint="eastAsia"/>
+        </w:rPr>
+        <w:t>1</w:t>
+      </w:r>
+      <w:r>
+        <w:rPr>
+          <w:rFonts w:hint="eastAsia"/>
+        </w:rPr>
+        <w:t>小时周期的时候，用的是</w:t>
+      </w:r>
+      <w:r>
+        <w:rPr>
+          <w:rFonts w:hint="eastAsia"/>
+        </w:rPr>
+        <w:t>20</w:t>
+      </w:r>
+      <w:r>
+        <w:rPr>
+          <w:rFonts w:hint="eastAsia"/>
+        </w:rPr>
+        <w:t>个小时的</w:t>
+      </w:r>
+      <w:r>
+        <w:rPr>
+          <w:rFonts w:hint="eastAsia"/>
+        </w:rPr>
+        <w:t>ma</w:t>
+      </w:r>
+      <w:r>
+        <w:rPr>
+          <w:rFonts w:hint="eastAsia"/>
+        </w:rPr>
+        <w:t>均值。此参数一般不变。</w:t>
+      </w:r>
+    </w:p>
+    <w:p>
+      <w:pPr>
+        <w:pStyle w:val="a3"/>
+        <w:ind w:left="360" w:firstLineChars="0" w:firstLine="0"/>
+      </w:pPr>
+      <w:r>
+        <w:t>3.13</w:t>
+      </w:r>
+      <w:r>
+        <w:t>：</w:t>
+      </w:r>
+      <w:r>
+        <w:rPr>
+          <w:rFonts w:hint="eastAsia"/>
+        </w:rPr>
+        <w:t>parameter2</w:t>
+      </w:r>
+      <w:r>
+        <w:rPr>
+          <w:rFonts w:hint="eastAsia"/>
+        </w:rPr>
+        <w:t>：设置为</w:t>
+      </w:r>
+      <w:r>
+        <w:rPr>
+          <w:rFonts w:hint="eastAsia"/>
+        </w:rPr>
+        <w:t>0</w:t>
+      </w:r>
+      <w:r>
+        <w:rPr>
+          <w:rFonts w:hint="eastAsia"/>
+        </w:rPr>
+        <w:t>，表示</w:t>
+      </w:r>
+      <w:r>
+        <w:rPr>
+          <w:rFonts w:hint="eastAsia"/>
+        </w:rPr>
+        <w:t>当要移动</w:t>
+      </w:r>
+      <w:r>
+        <w:rPr>
+          <w:rFonts w:hint="eastAsia"/>
+        </w:rPr>
+        <w:t>middle</w:t>
+      </w:r>
+      <w:r>
+        <w:rPr>
+          <w:rFonts w:hint="eastAsia"/>
+        </w:rPr>
+        <w:t>线的时候，是加上设置的</w:t>
+      </w:r>
+      <w:r>
+        <w:rPr>
+          <w:rFonts w:hint="eastAsia"/>
+        </w:rPr>
+        <w:t>tick</w:t>
+      </w:r>
+      <w:r>
+        <w:rPr>
+          <w:rFonts w:hint="eastAsia"/>
+        </w:rPr>
+        <w:t>数，如果设置为</w:t>
+      </w:r>
+      <w:r>
+        <w:rPr>
+          <w:rFonts w:hint="eastAsia"/>
+        </w:rPr>
+        <w:t>1</w:t>
+      </w:r>
+      <w:r>
+        <w:rPr>
+          <w:rFonts w:hint="eastAsia"/>
+        </w:rPr>
+        <w:t>，表示当要移动</w:t>
+      </w:r>
+      <w:r>
+        <w:rPr>
+          <w:rFonts w:hint="eastAsia"/>
+        </w:rPr>
+        <w:t>middle</w:t>
+      </w:r>
+      <w:r>
+        <w:rPr>
+          <w:rFonts w:hint="eastAsia"/>
+        </w:rPr>
+        <w:t>线的时候，是减去设置的</w:t>
+      </w:r>
+      <w:r>
+        <w:rPr>
+          <w:rFonts w:hint="eastAsia"/>
+        </w:rPr>
+        <w:t>tick</w:t>
+      </w:r>
+      <w:r>
+        <w:rPr>
+          <w:rFonts w:hint="eastAsia"/>
+        </w:rPr>
+        <w:t>数。</w:t>
+      </w:r>
+    </w:p>
+    <w:p>
+      <w:pPr>
+        <w:pStyle w:val="a3"/>
+        <w:ind w:left="360" w:firstLineChars="0" w:firstLine="0"/>
+      </w:pPr>
+      <w:r>
+        <w:t>3.14</w:t>
+      </w:r>
+      <w:r>
+        <w:t>：</w:t>
+      </w:r>
+      <w:r>
+        <w:rPr>
+          <w:rFonts w:hint="eastAsia"/>
+        </w:rPr>
+        <w:t>parameter3</w:t>
+      </w:r>
+      <w:r>
+        <w:rPr>
+          <w:rFonts w:hint="eastAsia"/>
+        </w:rPr>
+        <w:t>：设置为</w:t>
+      </w:r>
+      <w:r>
+        <w:rPr>
+          <w:rFonts w:hint="eastAsia"/>
+        </w:rPr>
+        <w:t>0</w:t>
+      </w:r>
+      <w:r>
+        <w:rPr>
+          <w:rFonts w:hint="eastAsia"/>
+        </w:rPr>
+        <w:t>，</w:t>
+      </w:r>
+      <w:r>
+        <w:rPr>
+          <w:rFonts w:hint="eastAsia"/>
+        </w:rPr>
+        <w:t>表示</w:t>
+      </w:r>
+      <w:r>
+        <w:rPr>
+          <w:rFonts w:hint="eastAsia"/>
+        </w:rPr>
+        <w:t>1</w:t>
+      </w:r>
+      <w:r>
+        <w:rPr>
+          <w:rFonts w:hint="eastAsia"/>
+        </w:rPr>
+        <w:t>小时的</w:t>
+      </w:r>
+      <w:r>
+        <w:rPr>
+          <w:rFonts w:hint="eastAsia"/>
+        </w:rPr>
+        <w:t>middle</w:t>
+      </w:r>
+      <w:r>
+        <w:rPr>
+          <w:rFonts w:hint="eastAsia"/>
+        </w:rPr>
+        <w:t>线不做平移，如果设置成</w:t>
+      </w:r>
+      <w:r>
+        <w:rPr>
+          <w:rFonts w:hint="eastAsia"/>
+        </w:rPr>
+        <w:t>5</w:t>
+      </w:r>
+      <w:r>
+        <w:rPr>
+          <w:rFonts w:hint="eastAsia"/>
+        </w:rPr>
+        <w:t>，那么代表将</w:t>
+      </w:r>
+      <w:r>
+        <w:rPr>
+          <w:rFonts w:hint="eastAsia"/>
+        </w:rPr>
+        <w:t>1</w:t>
+      </w:r>
+      <w:r>
+        <w:rPr>
+          <w:rFonts w:hint="eastAsia"/>
+        </w:rPr>
+        <w:t>小时</w:t>
+      </w:r>
+      <w:r>
+        <w:rPr>
+          <w:rFonts w:hint="eastAsia"/>
+        </w:rPr>
+        <w:t>middle</w:t>
+      </w:r>
+      <w:r>
+        <w:rPr>
+          <w:rFonts w:hint="eastAsia"/>
+        </w:rPr>
+        <w:t>线平移</w:t>
+      </w:r>
+      <w:r>
+        <w:rPr>
+          <w:rFonts w:hint="eastAsia"/>
+        </w:rPr>
+        <w:t>5</w:t>
+      </w:r>
+      <w:r>
+        <w:rPr>
+          <w:rFonts w:hint="eastAsia"/>
+        </w:rPr>
+        <w:t>个</w:t>
+      </w:r>
+      <w:r>
+        <w:rPr>
+          <w:rFonts w:hint="eastAsia"/>
+        </w:rPr>
+        <w:t>tick</w:t>
+      </w:r>
+      <w:r>
+        <w:rPr>
+          <w:rFonts w:hint="eastAsia"/>
+        </w:rPr>
+        <w:t>，方向由</w:t>
+      </w:r>
+      <w:r>
+        <w:rPr>
+          <w:rFonts w:hint="eastAsia"/>
+        </w:rPr>
+        <w:t>parameter2</w:t>
+      </w:r>
+      <w:r>
+        <w:rPr>
+          <w:rFonts w:hint="eastAsia"/>
+        </w:rPr>
+        <w:t>来决定。</w:t>
+      </w:r>
+    </w:p>
+    <w:p>
+      <w:pPr>
+        <w:pStyle w:val="a3"/>
+        <w:ind w:left="360" w:firstLineChars="0" w:firstLine="0"/>
       </w:pPr>
     </w:p>
     <w:p>

</xml_diff>